<commit_message>
blue origin draft 2
</commit_message>
<xml_diff>
--- a/Employement/Blue Origin New Rotation/NGRPresentation.docx
+++ b/Employement/Blue Origin New Rotation/NGRPresentation.docx
@@ -5,7 +5,6 @@
     <w:p>
       <w:pPr>
         <w:rPr>
-          <w:rFonts w:hint="eastAsia"/>
           <w:lang w:eastAsia="ko-KR"/>
         </w:rPr>
       </w:pPr>
@@ -81,7 +80,6 @@
     <w:p>
       <w:pPr>
         <w:rPr>
-          <w:rFonts w:hint="eastAsia"/>
           <w:lang w:eastAsia="ko-KR"/>
         </w:rPr>
       </w:pPr>
@@ -365,11 +363,9 @@
       </w:r>
     </w:p>
     <w:p/>
-    <w:p/>
     <w:p>
       <w:pPr>
         <w:rPr>
-          <w:rFonts w:hint="eastAsia"/>
           <w:lang w:eastAsia="ko-KR"/>
         </w:rPr>
       </w:pPr>
@@ -391,7 +387,21 @@
           <w:rFonts w:hint="eastAsia"/>
           <w:lang w:eastAsia="ko-KR"/>
         </w:rPr>
-        <w:t xml:space="preserve"> I am helping to develop unclassified flight simulation.</w:t>
+        <w:t xml:space="preserve"> I am helping to develop unclassified </w:t>
+      </w:r>
+      <w:r>
+        <w:rPr>
+          <w:rFonts w:hint="eastAsia"/>
+          <w:lang w:eastAsia="ko-KR"/>
+        </w:rPr>
+        <w:t xml:space="preserve">version of their </w:t>
+      </w:r>
+      <w:r>
+        <w:rPr>
+          <w:rFonts w:hint="eastAsia"/>
+          <w:lang w:eastAsia="ko-KR"/>
+        </w:rPr>
+        <w:t>flight simulation.</w:t>
       </w:r>
     </w:p>
     <w:p>
@@ -585,7 +595,6 @@
     <w:p>
       <w:pPr>
         <w:rPr>
-          <w:rFonts w:hint="eastAsia"/>
           <w:lang w:eastAsia="ko-KR"/>
         </w:rPr>
       </w:pPr>
@@ -847,77 +856,499 @@
     </w:p>
     <w:p/>
     <w:p/>
-    <w:p/>
+    <w:p>
+      <w:r>
+        <w:lastRenderedPageBreak/>
+        <w:t>I want to join Blue because it shares my professional goa</w:t>
+      </w:r>
+      <w:r>
+        <w:rPr>
+          <w:rFonts w:hint="eastAsia"/>
+          <w:lang w:eastAsia="ko-KR"/>
+        </w:rPr>
+        <w:t>l</w:t>
+      </w:r>
+      <w:r>
+        <w:t>, which is to benefit our entire society. In my previous internships, the magnitude of impact  that I realized an engineer could have and the apperication I received for helping technicians was so rewarding that I wanted to seek bigger work that benefit a greater society. I believe the best way to do so</w:t>
+      </w:r>
+      <w:r>
+        <w:rPr>
+          <w:rFonts w:hint="eastAsia"/>
+          <w:lang w:eastAsia="ko-KR"/>
+        </w:rPr>
+        <w:t xml:space="preserve"> no</w:t>
+      </w:r>
+      <w:r>
+        <w:rPr>
+          <w:rFonts w:hint="eastAsia"/>
+          <w:lang w:eastAsia="ko-KR"/>
+        </w:rPr>
+        <w:t xml:space="preserve">w </w:t>
+      </w:r>
+      <w:r>
+        <w:rPr>
+          <w:rFonts w:hint="eastAsia"/>
+          <w:lang w:eastAsia="ko-KR"/>
+        </w:rPr>
+        <w:t>i</w:t>
+      </w:r>
+      <w:r>
+        <w:t xml:space="preserve">s </w:t>
+      </w:r>
+      <w:r>
+        <w:rPr>
+          <w:rFonts w:hint="eastAsia"/>
+          <w:lang w:eastAsia="ko-KR"/>
+        </w:rPr>
+        <w:t xml:space="preserve">to </w:t>
+      </w:r>
+      <w:r>
+        <w:rPr>
+          <w:rFonts w:hint="eastAsia"/>
+          <w:lang w:eastAsia="ko-KR"/>
+        </w:rPr>
+        <w:t>help</w:t>
+      </w:r>
+      <w:r>
+        <w:rPr>
+          <w:rFonts w:hint="eastAsia"/>
+          <w:lang w:eastAsia="ko-KR"/>
+        </w:rPr>
+        <w:t xml:space="preserve"> f</w:t>
+      </w:r>
+      <w:r>
+        <w:t>acilitat</w:t>
+      </w:r>
+      <w:r>
+        <w:rPr>
+          <w:rFonts w:hint="eastAsia"/>
+          <w:lang w:eastAsia="ko-KR"/>
+        </w:rPr>
+        <w:t>e</w:t>
+      </w:r>
+      <w:r>
+        <w:t xml:space="preserve"> space travel. </w:t>
+      </w:r>
+      <w:r>
+        <w:rPr>
+          <w:rFonts w:hint="eastAsia"/>
+          <w:lang w:eastAsia="ko-KR"/>
+        </w:rPr>
+        <w:t>To preserve Earth</w:t>
+      </w:r>
+      <w:r>
+        <w:t>, I sincerely believe we have to reach out to space to find new resoiurces and new habitat. Also, as I said before</w:t>
+      </w:r>
+      <w:r>
+        <w:rPr>
+          <w:rFonts w:hint="eastAsia"/>
+          <w:lang w:eastAsia="ko-KR"/>
+        </w:rPr>
+        <w:t xml:space="preserve">, </w:t>
+      </w:r>
+      <w:r>
+        <w:t xml:space="preserve">I want all my </w:t>
+      </w:r>
+      <w:r>
+        <w:rPr>
+          <w:rFonts w:hint="eastAsia"/>
+          <w:lang w:eastAsia="ko-KR"/>
+        </w:rPr>
+        <w:t xml:space="preserve">families, </w:t>
+      </w:r>
+      <w:r>
+        <w:t>friend</w:t>
+      </w:r>
+      <w:r>
+        <w:rPr>
+          <w:rFonts w:hint="eastAsia"/>
+          <w:lang w:eastAsia="ko-KR"/>
+        </w:rPr>
+        <w:t>s</w:t>
+      </w:r>
+      <w:r>
+        <w:t xml:space="preserve"> and all the future generation to see what I saw</w:t>
+      </w:r>
+      <w:r>
+        <w:rPr>
+          <w:rFonts w:hint="eastAsia"/>
+          <w:lang w:eastAsia="ko-KR"/>
+        </w:rPr>
+        <w:t xml:space="preserve"> in nature</w:t>
+      </w:r>
+      <w:r>
+        <w:rPr>
+          <w:rFonts w:hint="eastAsia"/>
+          <w:lang w:eastAsia="ko-KR"/>
+        </w:rPr>
+        <w:t xml:space="preserve">. </w:t>
+      </w:r>
+      <w:r>
+        <w:t xml:space="preserve">Putting my effort into </w:t>
+      </w:r>
+      <w:r>
+        <w:rPr>
+          <w:rFonts w:hint="eastAsia"/>
+          <w:lang w:eastAsia="ko-KR"/>
+        </w:rPr>
+        <w:t>to conserve it in some way</w:t>
+      </w:r>
+      <w:r>
+        <w:t xml:space="preserve"> wil help everyone in the world.</w:t>
+      </w:r>
+    </w:p>
     <w:p>
       <w:pPr>
         <w:rPr>
-          <w:strike/>
+          <w:lang w:eastAsia="ko-KR"/>
         </w:rPr>
       </w:pPr>
       <w:r>
-        <w:rPr>
-          <w:strike/>
-        </w:rPr>
-        <w:t>Also, in school overall, I have bneen taking control courses that allowed me to get a solid knowledge on the classical control concepts, and modeling of dynamic systems.</w:t>
+        <w:t>That’s exactly the mission Blue Origin has. Blue distinghishes itself from all the other space companies in that aspect. It emphasizes the bnefit of Earth rather than pure exicitement of sp</w:t>
+      </w:r>
+      <w:r>
+        <w:rPr>
+          <w:rFonts w:hint="eastAsia"/>
+          <w:lang w:eastAsia="ko-KR"/>
+        </w:rPr>
+        <w:t>a</w:t>
+      </w:r>
+      <w:r>
+        <w:t>ce exploration</w:t>
+      </w:r>
+      <w:r>
+        <w:rPr>
+          <w:rFonts w:hint="eastAsia"/>
+          <w:lang w:eastAsia="ko-KR"/>
+        </w:rPr>
+        <w:t>.</w:t>
+      </w:r>
+    </w:p>
+    <w:p>
+      <w:r>
+        <w:t xml:space="preserve">And As one of the Blue’s leadership principle, which is “Passion for our Mission”,  as that principle explains, it is the Mission or the goal in </w:t>
+      </w:r>
+      <w:r>
+        <w:rPr>
+          <w:rFonts w:hint="eastAsia"/>
+          <w:lang w:eastAsia="ko-KR"/>
+        </w:rPr>
+        <w:t xml:space="preserve">our career </w:t>
+      </w:r>
+      <w:r>
+        <w:t xml:space="preserve">that motivates and drives people to </w:t>
+      </w:r>
+      <w:r>
+        <w:rPr>
+          <w:rFonts w:hint="eastAsia"/>
+          <w:lang w:eastAsia="ko-KR"/>
+        </w:rPr>
+        <w:t>work</w:t>
+      </w:r>
+      <w:r>
+        <w:t xml:space="preserve">. </w:t>
+      </w:r>
+      <w:r>
+        <w:t>S</w:t>
+      </w:r>
+      <w:r>
+        <w:t>o</w:t>
+      </w:r>
+      <w:r>
+        <w:rPr>
+          <w:rFonts w:hint="eastAsia"/>
+          <w:lang w:eastAsia="ko-KR"/>
+        </w:rPr>
+        <w:t>,</w:t>
+      </w:r>
+      <w:r>
+        <w:t xml:space="preserve"> I think it’s important for both the company and myself to have that common goal to produce anything meaningful. </w:t>
       </w:r>
     </w:p>
     <w:p>
       <w:pPr>
         <w:rPr>
-          <w:strike/>
+          <w:lang w:eastAsia="ko-KR"/>
         </w:rPr>
       </w:pPr>
       <w:r>
-        <w:rPr>
-          <w:strike/>
-        </w:rPr>
-        <w:t xml:space="preserve">In the automated Control systems and Dynamic Systems and Control course, I learned how to model relatively simple systems using Bond graphs and representing them in State-space form. I would convert them into transfer functions and analyze them for Controllability  and observability. I  learned to use root locus plots to check its stability and choose specific controller gains to make the system stable.  Lastly, I also learned to use bode plots to analyze for the systems stability through gain marigns and phase margins. The systems I dealt with in those courses were linear systems, and if they were nonlinear it was linearzed to analyze them with classical control method concepts. </w:t>
+        <w:t xml:space="preserve"> And I</w:t>
+      </w:r>
+      <w:r>
+        <w:rPr>
+          <w:rFonts w:hint="eastAsia"/>
+          <w:lang w:eastAsia="ko-KR"/>
+        </w:rPr>
+        <w:t xml:space="preserve"> can</w:t>
+      </w:r>
+      <w:r>
+        <w:t xml:space="preserve"> contribute to that effort with my </w:t>
+      </w:r>
+      <w:r>
+        <w:rPr>
+          <w:rFonts w:hint="eastAsia"/>
+          <w:lang w:eastAsia="ko-KR"/>
+        </w:rPr>
+        <w:t xml:space="preserve">experiences in developing simulations in MATLAB and Simulink. Experience in C++ which I will talk about soon. </w:t>
+      </w:r>
+      <w:r>
+        <w:rPr>
+          <w:rFonts w:hint="eastAsia"/>
+          <w:lang w:eastAsia="ko-KR"/>
+        </w:rPr>
+        <w:t>I also have the abiltiy to work independently and as part of a team on rapid development programs as shown in the aerial Robotics project course.</w:t>
       </w:r>
     </w:p>
     <w:p>
       <w:pPr>
         <w:rPr>
-          <w:strike/>
+          <w:lang w:eastAsia="ko-KR"/>
         </w:rPr>
       </w:pPr>
       <w:r>
         <w:rPr>
-          <w:strike/>
-        </w:rPr>
-        <w:t xml:space="preserve"> And also after working at blue last year, I felt the need to take aerospace course to become more familiar with aerospace terms and concepts Also the MC analysis I saw  it getting used alot, so the following semeseter I took Spacecraft dynamics in which I learned calssiclas orbit detmerination concepts. In Stochastic Estimation and control course, I got the chance to implement different Kalman filters like the kalaman filter for a linea system, unscented kalaman filter and extended kalmaan filter for nonlinear systems. Also, I got to run MC analysis for the same system as well. The system was a simple cart with a spring and a damper attached to it. </w:t>
+          <w:rFonts w:hint="eastAsia"/>
+          <w:lang w:eastAsia="ko-KR"/>
+        </w:rPr>
+        <w:t xml:space="preserve">I could talk about leadership experiences through my senior design project and Gudaloop which is a student hyperloop team, and more that I could match my epxeriencs with the qualfiication for this job. </w:t>
+      </w:r>
+    </w:p>
+    <w:p/>
+    <w:p>
+      <w:r>
+        <w:rPr>
+          <w:lang w:eastAsia="ko-KR"/>
+        </w:rPr>
+        <w:t>L</w:t>
+      </w:r>
+      <w:r>
+        <w:rPr>
+          <w:rFonts w:hint="eastAsia"/>
+          <w:lang w:eastAsia="ko-KR"/>
+        </w:rPr>
+        <w:t>ast thing for introduction,</w:t>
+      </w:r>
+      <w:r>
+        <w:t xml:space="preserve"> I </w:t>
+      </w:r>
+      <w:r>
+        <w:rPr>
+          <w:rFonts w:hint="eastAsia"/>
+          <w:lang w:eastAsia="ko-KR"/>
+        </w:rPr>
+        <w:t xml:space="preserve">want to join Blue </w:t>
+      </w:r>
+      <w:r>
+        <w:rPr>
+          <w:lang w:eastAsia="ko-KR"/>
+        </w:rPr>
+        <w:t>because</w:t>
+      </w:r>
+      <w:r>
+        <w:rPr>
+          <w:rFonts w:hint="eastAsia"/>
+          <w:lang w:eastAsia="ko-KR"/>
+        </w:rPr>
+        <w:t xml:space="preserve"> I know it</w:t>
+      </w:r>
+      <w:r>
+        <w:t xml:space="preserve"> has a very supportive environment. While I was there last year, my mentor Phil, was always hands on and guiding me through my project. I learned a lot from him regarding using MALTAB simuloink especially GIT, Also</w:t>
+      </w:r>
+      <w:r>
+        <w:rPr>
+          <w:rFonts w:hint="eastAsia"/>
+          <w:lang w:eastAsia="ko-KR"/>
+        </w:rPr>
+        <w:t xml:space="preserve">, other people in NS team. I want to say </w:t>
+      </w:r>
+      <w:r>
+        <w:t>Tony was always responsive to any questions I had</w:t>
+      </w:r>
+      <w:r>
+        <w:rPr>
+          <w:rFonts w:hint="eastAsia"/>
+          <w:lang w:eastAsia="ko-KR"/>
+        </w:rPr>
+        <w:t>, he opened my eyes up to what navigation system is.</w:t>
+      </w:r>
+      <w:r>
+        <w:t xml:space="preserve"> Jeff and Ethan </w:t>
+      </w:r>
+      <w:r>
+        <w:rPr>
+          <w:rFonts w:hint="eastAsia"/>
+          <w:lang w:eastAsia="ko-KR"/>
+        </w:rPr>
+        <w:t xml:space="preserve">, trinity </w:t>
+      </w:r>
+      <w:r>
+        <w:t xml:space="preserve">in office created a very comfortable and fun environment, and also they were always open to me asking questions and having 1 on1s. I really like that supportive environment. Besides that the people in HR, </w:t>
+      </w:r>
+      <w:r>
+        <w:rPr>
+          <w:rFonts w:hint="eastAsia"/>
+          <w:lang w:eastAsia="ko-KR"/>
+        </w:rPr>
+        <w:t>everyone I talked to were a</w:t>
+      </w:r>
+      <w:r>
+        <w:t>ll helpful and</w:t>
+      </w:r>
+      <w:r>
+        <w:rPr>
+          <w:rFonts w:hint="eastAsia"/>
+          <w:lang w:eastAsia="ko-KR"/>
+        </w:rPr>
+        <w:t xml:space="preserve"> </w:t>
+      </w:r>
+      <w:r>
+        <w:t>I felt they were truly tring to help me advance in my career.</w:t>
       </w:r>
     </w:p>
     <w:p>
       <w:pPr>
         <w:rPr>
-          <w:strike/>
+          <w:lang w:eastAsia="ko-KR"/>
         </w:rPr>
       </w:pPr>
       <w:r>
-        <w:rPr>
-          <w:strike/>
-        </w:rPr>
-        <w:t>And the graph shows the the comapripson of Monte Carlo result with the numberical solution of that system with a certain initial state.</w:t>
+        <w:t>I want</w:t>
+      </w:r>
+      <w:r>
+        <w:rPr>
+          <w:rFonts w:hint="eastAsia"/>
+          <w:lang w:eastAsia="ko-KR"/>
+        </w:rPr>
+        <w:t xml:space="preserve"> </w:t>
+      </w:r>
+      <w:r>
+        <w:t>to be part of all that again</w:t>
+      </w:r>
+      <w:r>
+        <w:rPr>
+          <w:rFonts w:hint="eastAsia"/>
+          <w:lang w:eastAsia="ko-KR"/>
+        </w:rPr>
+        <w:t>.</w:t>
+      </w:r>
+    </w:p>
+    <w:p/>
+    <w:p/>
+    <w:p/>
+    <w:p/>
+    <w:p/>
+    <w:p/>
+    <w:p/>
+    <w:p/>
+    <w:p>
+      <w:r>
+        <w:lastRenderedPageBreak/>
+        <w:t xml:space="preserve">The first project I want to present is the Drone project I did in Aerial Robotics course last semester. </w:t>
       </w:r>
     </w:p>
     <w:p>
       <w:pPr>
         <w:rPr>
-          <w:strike/>
+          <w:lang w:eastAsia="ko-KR"/>
         </w:rPr>
       </w:pPr>
       <w:r>
-        <w:rPr>
-          <w:strike/>
-        </w:rPr>
-        <w:t xml:space="preserve"> Aerial robotics course I will talk in much more detail  soon.</w:t>
-      </w:r>
-    </w:p>
-    <w:p/>
-    <w:p/>
-    <w:p>
-      <w:r>
-        <w:t>I want to join Blue because it shares my professional goa</w:t>
+        <w:t>This was a</w:t>
+      </w:r>
+      <w:r>
+        <w:rPr>
+          <w:rFonts w:hint="eastAsia"/>
+          <w:lang w:eastAsia="ko-KR"/>
+        </w:rPr>
+        <w:t xml:space="preserve"> three people</w:t>
+      </w:r>
+      <w:r>
+        <w:t xml:space="preserve"> team competition</w:t>
+      </w:r>
+      <w:r>
+        <w:rPr>
+          <w:rFonts w:hint="eastAsia"/>
+          <w:lang w:eastAsia="ko-KR"/>
+        </w:rPr>
+        <w:t>.</w:t>
+      </w:r>
+      <w:r>
+        <w:t xml:space="preserve"> The goal was to </w:t>
+      </w:r>
+      <w:r>
+        <w:rPr>
+          <w:rFonts w:hint="eastAsia"/>
+          <w:lang w:eastAsia="ko-KR"/>
+        </w:rPr>
+        <w:t>creat</w:t>
+      </w:r>
+      <w:r>
+        <w:rPr>
+          <w:rFonts w:hint="eastAsia"/>
+          <w:lang w:eastAsia="ko-KR"/>
+        </w:rPr>
+        <w:t>e</w:t>
+      </w:r>
+      <w:r>
+        <w:rPr>
+          <w:rFonts w:hint="eastAsia"/>
+          <w:lang w:eastAsia="ko-KR"/>
+        </w:rPr>
+        <w:t xml:space="preserve"> a</w:t>
+      </w:r>
+      <w:r>
+        <w:rPr>
+          <w:rFonts w:hint="eastAsia"/>
+          <w:lang w:eastAsia="ko-KR"/>
+        </w:rPr>
+        <w:t xml:space="preserve"> </w:t>
+      </w:r>
+      <w:r>
+        <w:rPr>
+          <w:rFonts w:hint="eastAsia"/>
+          <w:lang w:eastAsia="ko-KR"/>
+        </w:rPr>
+        <w:t>path finding</w:t>
+      </w:r>
+      <w:r>
+        <w:t xml:space="preserve"> algorithm for the drone</w:t>
+      </w:r>
+      <w:r>
+        <w:rPr>
+          <w:rFonts w:hint="eastAsia"/>
+          <w:lang w:eastAsia="ko-KR"/>
+        </w:rPr>
+        <w:t xml:space="preserve"> to find </w:t>
+      </w:r>
+      <w:r>
+        <w:t xml:space="preserve">the fastest </w:t>
+      </w:r>
+      <w:r>
+        <w:rPr>
+          <w:rFonts w:hint="eastAsia"/>
+          <w:lang w:eastAsia="ko-KR"/>
+        </w:rPr>
+        <w:t>way</w:t>
+      </w:r>
+      <w:r>
+        <w:t xml:space="preserve"> to </w:t>
+      </w:r>
+      <w:r>
+        <w:rPr>
+          <w:rFonts w:hint="eastAsia"/>
+          <w:lang w:eastAsia="ko-KR"/>
+        </w:rPr>
+        <w:t xml:space="preserve">predetermined </w:t>
+      </w:r>
+      <w:r>
+        <w:t>targets</w:t>
+      </w:r>
+      <w:r>
+        <w:rPr>
+          <w:rFonts w:hint="eastAsia"/>
+          <w:lang w:eastAsia="ko-KR"/>
+        </w:rPr>
+        <w:t xml:space="preserve"> in a fie</w:t>
       </w:r>
       <w:r>
         <w:rPr>
@@ -927,335 +1358,193 @@
         <w:t>l</w:t>
       </w:r>
       <w:r>
-        <w:t>, which is to benefit our entire society. In my previous internships, the magnitude of impact  that I realized an engineer could have and the apperication I received for helping technicians was so rewarding that I wanted to seek bigger work that benefit a greater society. I believe the best way to do so</w:t>
-      </w:r>
-      <w:r>
-        <w:rPr>
-          <w:rFonts w:hint="eastAsia"/>
-          <w:lang w:eastAsia="ko-KR"/>
-        </w:rPr>
-        <w:t xml:space="preserve"> no</w:t>
-      </w:r>
-      <w:r>
-        <w:rPr>
-          <w:rFonts w:hint="eastAsia"/>
-          <w:lang w:eastAsia="ko-KR"/>
-        </w:rPr>
-        <w:t xml:space="preserve">w </w:t>
-      </w:r>
-      <w:r>
-        <w:rPr>
-          <w:rFonts w:hint="eastAsia"/>
-          <w:lang w:eastAsia="ko-KR"/>
-        </w:rPr>
-        <w:t>i</w:t>
-      </w:r>
-      <w:r>
-        <w:t xml:space="preserve">s </w:t>
-      </w:r>
-      <w:r>
-        <w:rPr>
-          <w:rFonts w:hint="eastAsia"/>
-          <w:lang w:eastAsia="ko-KR"/>
-        </w:rPr>
-        <w:t xml:space="preserve">to </w:t>
-      </w:r>
-      <w:r>
-        <w:rPr>
-          <w:rFonts w:hint="eastAsia"/>
-          <w:lang w:eastAsia="ko-KR"/>
-        </w:rPr>
-        <w:t>help</w:t>
-      </w:r>
-      <w:r>
-        <w:rPr>
-          <w:rFonts w:hint="eastAsia"/>
-          <w:lang w:eastAsia="ko-KR"/>
-        </w:rPr>
-        <w:t xml:space="preserve"> f</w:t>
-      </w:r>
-      <w:r>
-        <w:t>acilitat</w:t>
-      </w:r>
-      <w:r>
-        <w:rPr>
-          <w:rFonts w:hint="eastAsia"/>
-          <w:lang w:eastAsia="ko-KR"/>
-        </w:rPr>
-        <w:t>e</w:t>
-      </w:r>
-      <w:r>
-        <w:t xml:space="preserve"> space travel. </w:t>
-      </w:r>
-      <w:r>
-        <w:rPr>
-          <w:rFonts w:hint="eastAsia"/>
-          <w:lang w:eastAsia="ko-KR"/>
-        </w:rPr>
-        <w:t>To preserve Earth</w:t>
-      </w:r>
-      <w:r>
-        <w:t>, I sincerely believe we have to reach out to space to find new resoiurces and new habitat. Also, as I said before</w:t>
-      </w:r>
-      <w:r>
-        <w:rPr>
-          <w:rFonts w:hint="eastAsia"/>
-          <w:lang w:eastAsia="ko-KR"/>
-        </w:rPr>
-        <w:t xml:space="preserve">, </w:t>
-      </w:r>
-      <w:r>
-        <w:t xml:space="preserve">I want all my </w:t>
-      </w:r>
-      <w:r>
-        <w:rPr>
-          <w:rFonts w:hint="eastAsia"/>
-          <w:lang w:eastAsia="ko-KR"/>
-        </w:rPr>
-        <w:t xml:space="preserve">families, </w:t>
-      </w:r>
-      <w:r>
-        <w:t>friend</w:t>
-      </w:r>
-      <w:r>
-        <w:rPr>
-          <w:rFonts w:hint="eastAsia"/>
-          <w:lang w:eastAsia="ko-KR"/>
-        </w:rPr>
-        <w:t>s</w:t>
-      </w:r>
-      <w:r>
-        <w:t xml:space="preserve"> and all the future generation to see what I saw</w:t>
-      </w:r>
-      <w:r>
-        <w:rPr>
-          <w:rFonts w:hint="eastAsia"/>
-          <w:lang w:eastAsia="ko-KR"/>
-        </w:rPr>
-        <w:t xml:space="preserve"> in nature</w:t>
-      </w:r>
-      <w:r>
-        <w:rPr>
-          <w:rFonts w:hint="eastAsia"/>
-          <w:lang w:eastAsia="ko-KR"/>
-        </w:rPr>
-        <w:t xml:space="preserve">. </w:t>
-      </w:r>
-      <w:r>
-        <w:t xml:space="preserve">Putting my effort into </w:t>
-      </w:r>
-      <w:r>
-        <w:rPr>
-          <w:rFonts w:hint="eastAsia"/>
-          <w:lang w:eastAsia="ko-KR"/>
-        </w:rPr>
-        <w:t>to conserve it in some way</w:t>
-      </w:r>
-      <w:r>
-        <w:t xml:space="preserve"> wil help everyone in the world.</w:t>
+        <w:rPr>
+          <w:rFonts w:hint="eastAsia"/>
+          <w:lang w:eastAsia="ko-KR"/>
+        </w:rPr>
+        <w:t>d of obstacles.</w:t>
+      </w:r>
+      <w:r>
+        <w:rPr>
+          <w:rFonts w:hint="eastAsia"/>
+          <w:lang w:eastAsia="ko-KR"/>
+        </w:rPr>
+        <w:t xml:space="preserve"> </w:t>
+      </w:r>
+      <w:r>
+        <w:rPr>
+          <w:rFonts w:hint="eastAsia"/>
+          <w:lang w:eastAsia="ko-KR"/>
+        </w:rPr>
+        <w:t xml:space="preserve"> T</w:t>
+      </w:r>
+      <w:r>
+        <w:rPr>
+          <w:lang w:eastAsia="ko-KR"/>
+        </w:rPr>
+        <w:t>h</w:t>
+      </w:r>
+      <w:r>
+        <w:rPr>
+          <w:rFonts w:hint="eastAsia"/>
+          <w:lang w:eastAsia="ko-KR"/>
+        </w:rPr>
+        <w:t>e picture on the bottom is the field in a high fieldity simulation tool that was pr</w:t>
+      </w:r>
+      <w:r>
+        <w:rPr>
+          <w:rFonts w:hint="eastAsia"/>
+          <w:lang w:eastAsia="ko-KR"/>
+        </w:rPr>
+        <w:t>ovided</w:t>
+      </w:r>
+      <w:r>
+        <w:rPr>
+          <w:rFonts w:hint="eastAsia"/>
+          <w:lang w:eastAsia="ko-KR"/>
+        </w:rPr>
+        <w:t>. This is where we implmented our algorithm in, and t</w:t>
+      </w:r>
+      <w:r>
+        <w:rPr>
+          <w:rFonts w:hint="eastAsia"/>
+          <w:lang w:eastAsia="ko-KR"/>
+        </w:rPr>
+        <w:t xml:space="preserve">he targets were </w:t>
+      </w:r>
+      <w:r>
+        <w:rPr>
+          <w:rFonts w:hint="eastAsia"/>
+          <w:lang w:eastAsia="ko-KR"/>
+        </w:rPr>
+        <w:t>b</w:t>
+      </w:r>
+      <w:r>
+        <w:rPr>
+          <w:rFonts w:hint="eastAsia"/>
+          <w:lang w:eastAsia="ko-KR"/>
+        </w:rPr>
+        <w:t>lue and red balloons you see</w:t>
+      </w:r>
+      <w:r>
+        <w:rPr>
+          <w:rFonts w:hint="eastAsia"/>
+          <w:lang w:eastAsia="ko-KR"/>
+        </w:rPr>
+        <w:t xml:space="preserve"> here</w:t>
+      </w:r>
+      <w:r>
+        <w:rPr>
+          <w:rFonts w:hint="eastAsia"/>
+          <w:lang w:eastAsia="ko-KR"/>
+        </w:rPr>
+        <w:t>, and the black walls are the obstacles.</w:t>
+      </w:r>
+    </w:p>
+    <w:p>
+      <w:r>
+        <w:t xml:space="preserve">So for the competition, each team </w:t>
+      </w:r>
+      <w:r>
+        <w:rPr>
+          <w:rFonts w:hint="eastAsia"/>
+          <w:lang w:eastAsia="ko-KR"/>
+        </w:rPr>
+        <w:t>was</w:t>
+      </w:r>
+      <w:r>
+        <w:t xml:space="preserve"> timed on how fast </w:t>
+      </w:r>
+      <w:r>
+        <w:rPr>
+          <w:rFonts w:hint="eastAsia"/>
+          <w:lang w:eastAsia="ko-KR"/>
+        </w:rPr>
+        <w:t>the drone popped the</w:t>
+      </w:r>
+      <w:r>
+        <w:t xml:space="preserve"> two ballons from a designated starting point and </w:t>
+      </w:r>
+      <w:r>
+        <w:rPr>
+          <w:rFonts w:hint="eastAsia"/>
+          <w:lang w:eastAsia="ko-KR"/>
+        </w:rPr>
+        <w:t>returned t</w:t>
+      </w:r>
+      <w:r>
+        <w:t>o another desginated end point.</w:t>
+      </w:r>
+    </w:p>
+    <w:p>
+      <w:r>
+        <w:t xml:space="preserve">Here you see a picture of the drone, or the quadrotor that </w:t>
+      </w:r>
+      <w:r>
+        <w:rPr>
+          <w:rFonts w:hint="eastAsia"/>
+          <w:lang w:eastAsia="ko-KR"/>
+        </w:rPr>
+        <w:t>was mode</w:t>
+      </w:r>
+      <w:r>
+        <w:rPr>
+          <w:rFonts w:hint="eastAsia"/>
+          <w:lang w:eastAsia="ko-KR"/>
+        </w:rPr>
+        <w:t>le</w:t>
+      </w:r>
+      <w:r>
+        <w:rPr>
+          <w:rFonts w:hint="eastAsia"/>
+          <w:lang w:eastAsia="ko-KR"/>
+        </w:rPr>
+        <w:t>d</w:t>
+      </w:r>
+      <w:r>
+        <w:t>.  Here is a picture of my proud teammates!</w:t>
       </w:r>
     </w:p>
     <w:p>
       <w:pPr>
         <w:rPr>
-          <w:rFonts w:hint="eastAsia"/>
           <w:lang w:eastAsia="ko-KR"/>
         </w:rPr>
       </w:pPr>
       <w:r>
-        <w:t>That’s exactly the mission Blue Origin has. Blue distinghishes itself from all the other space companies in that aspect. It emphasizes the bnefit of Earth rather than pure exicitement of sp</w:t>
-      </w:r>
-      <w:r>
-        <w:rPr>
-          <w:rFonts w:hint="eastAsia"/>
-          <w:lang w:eastAsia="ko-KR"/>
-        </w:rPr>
-        <w:t>a</w:t>
-      </w:r>
-      <w:r>
-        <w:t>ce exploration</w:t>
-      </w:r>
-      <w:r>
-        <w:rPr>
-          <w:rFonts w:hint="eastAsia"/>
-          <w:lang w:eastAsia="ko-KR"/>
-        </w:rPr>
-        <w:t>.</w:t>
-      </w:r>
-    </w:p>
-    <w:p>
-      <w:r>
-        <w:t xml:space="preserve">And As one of the Blue’s leadership principle, which is “Passion for our Mission”,  as that principle explains, it is the Mission or the goal in </w:t>
-      </w:r>
-      <w:r>
-        <w:rPr>
-          <w:rFonts w:hint="eastAsia"/>
-          <w:lang w:eastAsia="ko-KR"/>
-        </w:rPr>
-        <w:t xml:space="preserve">our career </w:t>
-      </w:r>
-      <w:r>
-        <w:t xml:space="preserve">that motivates and drives people to </w:t>
-      </w:r>
-      <w:r>
-        <w:rPr>
-          <w:rFonts w:hint="eastAsia"/>
-          <w:lang w:eastAsia="ko-KR"/>
-        </w:rPr>
-        <w:t>work</w:t>
-      </w:r>
-      <w:r>
-        <w:t xml:space="preserve">. </w:t>
-      </w:r>
-      <w:r>
-        <w:t>S</w:t>
-      </w:r>
-      <w:r>
-        <w:t>o</w:t>
-      </w:r>
-      <w:r>
-        <w:rPr>
-          <w:rFonts w:hint="eastAsia"/>
-          <w:lang w:eastAsia="ko-KR"/>
-        </w:rPr>
-        <w:t>,</w:t>
-      </w:r>
-      <w:r>
-        <w:t xml:space="preserve"> I think it’s important for both the company and myself to have that common goal to produce anything meaningful. </w:t>
+        <w:rPr>
+          <w:lang w:eastAsia="ko-KR"/>
+        </w:rPr>
+        <w:t>T</w:t>
+      </w:r>
+      <w:r>
+        <w:rPr>
+          <w:rFonts w:hint="eastAsia"/>
+          <w:lang w:eastAsia="ko-KR"/>
+        </w:rPr>
+        <w:t>he tasks I worked on for this project was mainly two things. First to develop a 6-DOF simulation that mimics our entire drone system in MATLAB. This is different from the HI-FI simulation tool I showed you in the previous slide. This MATLAB sim was for a chance to see how the drone responds to our guidance input.</w:t>
       </w:r>
     </w:p>
     <w:p>
       <w:pPr>
         <w:rPr>
-          <w:rFonts w:hint="eastAsia"/>
           <w:lang w:eastAsia="ko-KR"/>
         </w:rPr>
       </w:pPr>
       <w:r>
-        <w:lastRenderedPageBreak/>
-        <w:t xml:space="preserve"> And I</w:t>
-      </w:r>
-      <w:r>
-        <w:rPr>
-          <w:rFonts w:hint="eastAsia"/>
-          <w:lang w:eastAsia="ko-KR"/>
-        </w:rPr>
-        <w:t xml:space="preserve"> can</w:t>
-      </w:r>
-      <w:r>
-        <w:t xml:space="preserve"> contribute to that effort with my </w:t>
-      </w:r>
-      <w:r>
-        <w:rPr>
-          <w:rFonts w:hint="eastAsia"/>
-          <w:lang w:eastAsia="ko-KR"/>
-        </w:rPr>
-        <w:t xml:space="preserve">experiences in developing simulations in MATLAB and Simulink. Experience in C++ which I will talk about soon. </w:t>
-      </w:r>
-      <w:r>
-        <w:rPr>
-          <w:rFonts w:hint="eastAsia"/>
-          <w:lang w:eastAsia="ko-KR"/>
-        </w:rPr>
-        <w:t>I also have the abiltiy to work independently and as part of a team on rapid development programs as shown in the aerial Robotics project course.</w:t>
+        <w:rPr>
+          <w:rFonts w:hint="eastAsia"/>
+          <w:lang w:eastAsia="ko-KR"/>
+        </w:rPr>
+        <w:t>The second taks was to develop the A* algorithm as part of the path finding algorithm that essentially finds the optimal path to the targets.</w:t>
       </w:r>
     </w:p>
     <w:p>
       <w:pPr>
         <w:rPr>
-          <w:rFonts w:hint="eastAsia"/>
           <w:lang w:eastAsia="ko-KR"/>
         </w:rPr>
       </w:pPr>
-      <w:r>
-        <w:rPr>
-          <w:rFonts w:hint="eastAsia"/>
-          <w:lang w:eastAsia="ko-KR"/>
-        </w:rPr>
-        <w:t xml:space="preserve">I could talk about leadership experiences through my senior design project and Gudaloop which is a student hyperloop team, and more that I could match my epxeriencs with the qualfiication for this job. </w:t>
-      </w:r>
-    </w:p>
-    <w:p/>
-    <w:p>
-      <w:r>
-        <w:rPr>
-          <w:lang w:eastAsia="ko-KR"/>
-        </w:rPr>
-        <w:t>L</w:t>
-      </w:r>
-      <w:r>
-        <w:rPr>
-          <w:rFonts w:hint="eastAsia"/>
-          <w:lang w:eastAsia="ko-KR"/>
-        </w:rPr>
-        <w:t>ast thing for introduction,</w:t>
-      </w:r>
-      <w:r>
-        <w:t xml:space="preserve"> I </w:t>
-      </w:r>
-      <w:r>
-        <w:rPr>
-          <w:rFonts w:hint="eastAsia"/>
-          <w:lang w:eastAsia="ko-KR"/>
-        </w:rPr>
-        <w:t xml:space="preserve">want to join Blue </w:t>
-      </w:r>
-      <w:r>
-        <w:rPr>
-          <w:lang w:eastAsia="ko-KR"/>
-        </w:rPr>
-        <w:t>because</w:t>
-      </w:r>
-      <w:r>
-        <w:rPr>
-          <w:rFonts w:hint="eastAsia"/>
-          <w:lang w:eastAsia="ko-KR"/>
-        </w:rPr>
-        <w:t xml:space="preserve"> I know it</w:t>
-      </w:r>
-      <w:r>
-        <w:t xml:space="preserve"> has a very supportive environment. While I was there last year, my mentor Phil, was always hands on and guiding me through my project. I learned a lot from him regarding using MALTAB simuloink especially GIT, Also</w:t>
-      </w:r>
-      <w:r>
-        <w:rPr>
-          <w:rFonts w:hint="eastAsia"/>
-          <w:lang w:eastAsia="ko-KR"/>
-        </w:rPr>
-        <w:t xml:space="preserve">, other people in NS team. I want to say </w:t>
-      </w:r>
-      <w:r>
-        <w:t>Tony was always responsive to any questions I had</w:t>
-      </w:r>
-      <w:r>
-        <w:rPr>
-          <w:rFonts w:hint="eastAsia"/>
-          <w:lang w:eastAsia="ko-KR"/>
-        </w:rPr>
-        <w:t>, he opened my eyes up to what navigation system is.</w:t>
-      </w:r>
-      <w:r>
-        <w:t xml:space="preserve"> Jeff and Ethan in office created a very comfortable and fun environment, and also they were always open to me asking questions and having 1 on1s. I really like that supportive environment. Besides that the people in HR, </w:t>
-      </w:r>
-      <w:r>
-        <w:rPr>
-          <w:rFonts w:hint="eastAsia"/>
-          <w:lang w:eastAsia="ko-KR"/>
-        </w:rPr>
-        <w:t>everyone I talked to were a</w:t>
-      </w:r>
-      <w:r>
-        <w:t>ll helpful and</w:t>
-      </w:r>
-      <w:r>
-        <w:rPr>
-          <w:rFonts w:hint="eastAsia"/>
-          <w:lang w:eastAsia="ko-KR"/>
-        </w:rPr>
-        <w:t xml:space="preserve"> </w:t>
-      </w:r>
-      <w:r>
-        <w:t>I felt they were truly tring to help me advance in my career.</w:t>
-      </w:r>
     </w:p>
     <w:p>
       <w:pPr>
@@ -1264,84 +1553,6 @@
           <w:lang w:eastAsia="ko-KR"/>
         </w:rPr>
       </w:pPr>
-      <w:r>
-        <w:t>I want</w:t>
-      </w:r>
-      <w:r>
-        <w:rPr>
-          <w:rFonts w:hint="eastAsia"/>
-          <w:lang w:eastAsia="ko-KR"/>
-        </w:rPr>
-        <w:t xml:space="preserve"> </w:t>
-      </w:r>
-      <w:r>
-        <w:t>to be part of all that again</w:t>
-      </w:r>
-      <w:r>
-        <w:rPr>
-          <w:rFonts w:hint="eastAsia"/>
-          <w:lang w:eastAsia="ko-KR"/>
-        </w:rPr>
-        <w:t>.</w:t>
-      </w:r>
-    </w:p>
-    <w:p/>
-    <w:p/>
-    <w:p/>
-    <w:p/>
-    <w:p/>
-    <w:p/>
-    <w:p/>
-    <w:p/>
-    <w:p/>
-    <w:p/>
-    <w:p/>
-    <w:p/>
-    <w:p/>
-    <w:p/>
-    <w:p/>
-    <w:p/>
-    <w:p/>
-    <w:p>
-      <w:r>
-        <w:lastRenderedPageBreak/>
-        <w:t>The first project I want to present is the Drone project I did in Aerial Robotics course last semester. This was a team competition that consisted of three people per team. The goal was to create an algorithm for the drone that would find the fastest routes to targets. The targets were balloons placed on a field, which you will see soon. And the drone had to pop the balloons by flying through them to confirm that it reached the targets. There were also imaginary obstacles that the drone had to go around,and lastly the algorithm should have worked both in a simulation environment and in real life.</w:t>
-      </w:r>
-    </w:p>
-    <w:p>
-      <w:r>
-        <w:t>So for the competition, each team would timed on how fast it pops two ballons from a designated starting point and returns to another desginated end point.</w:t>
-      </w:r>
-    </w:p>
-    <w:p>
-      <w:r>
-        <w:t>Here you see a picture of the drone, or the quadrotor that we implemented our algorithm on.  Here is a picture of my proud teammates!</w:t>
-      </w:r>
-    </w:p>
-    <w:p>
-      <w:r>
-        <w:t>For spoilers, We were one of the two teams that successfully flew the dorne in real life and ended up placing 2</w:t>
-      </w:r>
-      <w:r>
-        <w:rPr>
-          <w:vertAlign w:val="superscript"/>
-        </w:rPr>
-        <w:t>nd</w:t>
-      </w:r>
-      <w:r>
-        <w:t xml:space="preserve"> in the competition.</w:t>
-      </w:r>
-    </w:p>
-    <w:p>
-      <w:r>
-        <w:t>Before I begin explaining my work, I will start by showing the result of my team’s work together!</w:t>
-      </w:r>
-    </w:p>
-    <w:p/>
-    <w:p>
-      <w:r>
-        <w:t xml:space="preserve">So what you see here is the field, which was just a netted area on top of the school’s parking garage. The drone is flying inside the netted area and moves itself towards the ballons. Here you see that it manuevers towards the ground, and that’s because there is an imaginary wall, so it had to go below the wall. There are other imaginary obstacles in this field. And you see that it tries to return to an ending spot by going around obstacles again. </w:t>
-      </w:r>
     </w:p>
     <w:p>
       <w:r>
@@ -1625,6 +1836,287 @@
         <w:t>I hope this explained why this experience helps me prove I will be a good for this position.</w:t>
       </w:r>
     </w:p>
+    <w:p/>
+    <w:p/>
+    <w:p>
+      <w:r>
+        <w:rPr>
+          <w:rFonts w:hint="eastAsia"/>
+          <w:lang w:eastAsia="ko-KR"/>
+        </w:rPr>
+        <w:t xml:space="preserve">I will </w:t>
+      </w:r>
+      <w:r>
+        <w:t>spoil</w:t>
+      </w:r>
+      <w:r>
+        <w:rPr>
+          <w:rFonts w:hint="eastAsia"/>
+          <w:lang w:eastAsia="ko-KR"/>
+        </w:rPr>
+        <w:t xml:space="preserve"> the result</w:t>
+      </w:r>
+      <w:r>
+        <w:t xml:space="preserve">, </w:t>
+      </w:r>
+      <w:r>
+        <w:rPr>
+          <w:rFonts w:hint="eastAsia"/>
+          <w:lang w:eastAsia="ko-KR"/>
+        </w:rPr>
+        <w:t xml:space="preserve">we </w:t>
+      </w:r>
+      <w:r>
+        <w:t xml:space="preserve">successfully </w:t>
+      </w:r>
+      <w:r>
+        <w:rPr>
+          <w:rFonts w:hint="eastAsia"/>
+          <w:lang w:eastAsia="ko-KR"/>
+        </w:rPr>
+        <w:t xml:space="preserve">implemented our algorithm </w:t>
+      </w:r>
+      <w:r>
+        <w:t>in real life and</w:t>
+      </w:r>
+      <w:r>
+        <w:rPr>
+          <w:rFonts w:hint="eastAsia"/>
+          <w:lang w:eastAsia="ko-KR"/>
+        </w:rPr>
+        <w:t xml:space="preserve"> in the simulation and</w:t>
+      </w:r>
+      <w:r>
+        <w:t xml:space="preserve"> ended up placing 2</w:t>
+      </w:r>
+      <w:r>
+        <w:rPr>
+          <w:vertAlign w:val="superscript"/>
+        </w:rPr>
+        <w:t>nd</w:t>
+      </w:r>
+      <w:r>
+        <w:t xml:space="preserve"> in the competition.</w:t>
+      </w:r>
+    </w:p>
+    <w:p>
+      <w:pPr>
+        <w:rPr>
+          <w:rFonts w:hint="eastAsia"/>
+          <w:lang w:eastAsia="ko-KR"/>
+        </w:rPr>
+      </w:pPr>
+      <w:r>
+        <w:t xml:space="preserve">Before I begin explaining my </w:t>
+      </w:r>
+      <w:r>
+        <w:rPr>
+          <w:rFonts w:hint="eastAsia"/>
+          <w:lang w:eastAsia="ko-KR"/>
+        </w:rPr>
+        <w:t>contribution for it</w:t>
+      </w:r>
+      <w:r>
+        <w:t xml:space="preserve">, I will </w:t>
+      </w:r>
+      <w:r>
+        <w:rPr>
+          <w:rFonts w:hint="eastAsia"/>
+          <w:lang w:eastAsia="ko-KR"/>
+        </w:rPr>
+        <w:t>show</w:t>
+      </w:r>
+      <w:r>
+        <w:t xml:space="preserve"> the result of my team’s work</w:t>
+      </w:r>
+      <w:r>
+        <w:rPr>
+          <w:rFonts w:hint="eastAsia"/>
+          <w:lang w:eastAsia="ko-KR"/>
+        </w:rPr>
+        <w:t>, first. W</w:t>
+      </w:r>
+      <w:r>
+        <w:t xml:space="preserve">hat you </w:t>
+      </w:r>
+      <w:r>
+        <w:rPr>
+          <w:rFonts w:hint="eastAsia"/>
+          <w:lang w:eastAsia="ko-KR"/>
+        </w:rPr>
+        <w:t xml:space="preserve">will </w:t>
+      </w:r>
+      <w:r>
+        <w:t xml:space="preserve">see </w:t>
+      </w:r>
+      <w:r>
+        <w:rPr>
+          <w:rFonts w:hint="eastAsia"/>
+          <w:lang w:eastAsia="ko-KR"/>
+        </w:rPr>
+        <w:t>in the next slide i</w:t>
+      </w:r>
+      <w:r>
+        <w:t>s</w:t>
+      </w:r>
+      <w:r>
+        <w:rPr>
+          <w:rFonts w:hint="eastAsia"/>
+          <w:lang w:eastAsia="ko-KR"/>
+        </w:rPr>
+        <w:t xml:space="preserve"> the</w:t>
+      </w:r>
+      <w:r>
+        <w:t xml:space="preserve"> </w:t>
+      </w:r>
+      <w:r>
+        <w:rPr>
+          <w:rFonts w:hint="eastAsia"/>
+          <w:lang w:eastAsia="ko-KR"/>
+        </w:rPr>
+        <w:t>drone flying in an actual field with the algorithm we implemented.(next slide)</w:t>
+      </w:r>
+    </w:p>
+    <w:p>
+      <w:pPr>
+        <w:rPr>
+          <w:rFonts w:hint="eastAsia"/>
+          <w:lang w:eastAsia="ko-KR"/>
+        </w:rPr>
+      </w:pPr>
+      <w:r>
+        <w:rPr>
+          <w:rFonts w:hint="eastAsia"/>
+          <w:lang w:eastAsia="ko-KR"/>
+        </w:rPr>
+        <w:t xml:space="preserve">This is a place on top of </w:t>
+      </w:r>
+      <w:r>
+        <w:rPr>
+          <w:lang w:eastAsia="ko-KR"/>
+        </w:rPr>
+        <w:t>school’</w:t>
+      </w:r>
+      <w:r>
+        <w:rPr>
+          <w:rFonts w:hint="eastAsia"/>
+          <w:lang w:eastAsia="ko-KR"/>
+        </w:rPr>
+        <w:t xml:space="preserve">s parking garage. </w:t>
+      </w:r>
+      <w:r>
+        <w:t>The drone is flying inside th</w:t>
+      </w:r>
+      <w:r>
+        <w:rPr>
+          <w:rFonts w:hint="eastAsia"/>
+          <w:lang w:eastAsia="ko-KR"/>
+        </w:rPr>
+        <w:t>is</w:t>
+      </w:r>
+      <w:r>
+        <w:t xml:space="preserve"> netted area and moves itself towards the ballons</w:t>
+      </w:r>
+      <w:r>
+        <w:rPr>
+          <w:rFonts w:hint="eastAsia"/>
+          <w:lang w:eastAsia="ko-KR"/>
+        </w:rPr>
+        <w:t>, and pops the red one.(wait)</w:t>
+      </w:r>
+    </w:p>
+    <w:p>
+      <w:pPr>
+        <w:rPr>
+          <w:rFonts w:hint="eastAsia"/>
+          <w:lang w:eastAsia="ko-KR"/>
+        </w:rPr>
+      </w:pPr>
+      <w:r>
+        <w:rPr>
+          <w:rFonts w:hint="eastAsia"/>
+          <w:lang w:eastAsia="ko-KR"/>
+        </w:rPr>
+        <w:t>Now,</w:t>
+      </w:r>
+      <w:r>
+        <w:t xml:space="preserve"> you see that it manuevers towards the ground, and that’s because there is an imaginary wall</w:t>
+      </w:r>
+      <w:r>
+        <w:rPr>
+          <w:rFonts w:hint="eastAsia"/>
+          <w:lang w:eastAsia="ko-KR"/>
+        </w:rPr>
+        <w:t xml:space="preserve"> in the air,</w:t>
+      </w:r>
+      <w:r>
+        <w:t xml:space="preserve"> so it had to go below the wall</w:t>
+      </w:r>
+      <w:r>
+        <w:rPr>
+          <w:rFonts w:hint="eastAsia"/>
+          <w:lang w:eastAsia="ko-KR"/>
+        </w:rPr>
+        <w:t xml:space="preserve"> ,and</w:t>
+      </w:r>
+      <w:r>
+        <w:t xml:space="preserve"> </w:t>
+      </w:r>
+      <w:r>
+        <w:rPr>
+          <w:rFonts w:hint="eastAsia"/>
+          <w:lang w:eastAsia="ko-KR"/>
+        </w:rPr>
+        <w:t>t</w:t>
+      </w:r>
+      <w:r>
+        <w:t>here are other imaginary obstacles in this field</w:t>
+      </w:r>
+      <w:r>
+        <w:rPr>
+          <w:rFonts w:hint="eastAsia"/>
+          <w:lang w:eastAsia="ko-KR"/>
+        </w:rPr>
+        <w:t xml:space="preserve"> this drone tries to go around too.</w:t>
+      </w:r>
+    </w:p>
+    <w:p>
+      <w:r>
+        <w:rPr>
+          <w:rFonts w:hint="eastAsia"/>
+          <w:lang w:eastAsia="ko-KR"/>
+        </w:rPr>
+        <w:t>A</w:t>
+      </w:r>
+      <w:r>
+        <w:rPr>
+          <w:lang w:eastAsia="ko-KR"/>
+        </w:rPr>
+        <w:t>f</w:t>
+      </w:r>
+      <w:r>
+        <w:rPr>
+          <w:rFonts w:hint="eastAsia"/>
+          <w:lang w:eastAsia="ko-KR"/>
+        </w:rPr>
+        <w:t xml:space="preserve">ter popping the second one, </w:t>
+      </w:r>
+      <w:r>
+        <w:t xml:space="preserve">you see that it tries to return to an ending spot by going around obstacles again. </w:t>
+      </w:r>
+    </w:p>
+    <w:p/>
+    <w:p/>
+    <w:p/>
+    <w:p/>
+    <w:p/>
+    <w:p/>
+    <w:p/>
+    <w:p/>
+    <w:p/>
+    <w:p/>
+    <w:p/>
+    <w:p/>
     <w:p>
       <w:r>
         <w:t>In the fall 2022, I was the team leader for my senior design project. Our sponsor Southwest Research Institute requested our team to design a high-impact shock test machine, and this machine is suppose to test whether naval ship equipments could withstand certain impacts according to MIL-DTL-901E standard. Here is the cover of the specification standard I had to read and a diagram that roughly delineates what a impact machine should look like. Basically an equipment sits on top of this anvil plate, and you see a hammer here and it swings around to hit the bottom of this anvil plate. That’s the test. Here is the actual picture of it in another company.</w:t>
@@ -1653,15 +2145,12 @@
     </w:p>
     <w:p>
       <w:r>
-        <w:t xml:space="preserve">First, I wanted to define the scope of the project to a reasonable scale. The machine has multiple systems and components, and it was not plausible for four of us to design all the systems. During my team meeting, I brought up my concern, and my team and I came up with a proposal to design only of the four main critical systems on the machine: a Mounting System that fixes and holds the machine onto the floor, Braking System to stop the hammer after the impact, lifting system to lift the hammer, and impact system, or the hammer. We conveyed our opinion about the scope to our customer or the </w:t>
-      </w:r>
+        <w:t>First, I wanted to define the scope of the project to a reasonable scale. The machine has multiple systems and components, and it was not plausible for four of us to design all the systems. During my team meeting, I brought up my concern, and my team and I came up with a proposal to design only of the four main critical systems on the machine: a Mounting System that fixes and holds the machine onto the floor, Braking System to stop the hammer after the impact, lifting system to lift the hammer, and impact system, or the hammer. We conveyed our opinion about the scope to our customer or the sponsoring engineers and were able to persuade them by explaining that given the time and the resources we have, it is best to focus on those four mechanical systems. It was critical that we did that because Not only did we have less than three months, each of us were taking other Mechanical Engineering courses, doing researches in their labs, and looking for a job while this project was going on. Our team agreed that the best way to be resourceful of our time and ability is to focus on specific systems, so we can deliver a quality result to our customer.</w:t>
+      </w:r>
+    </w:p>
+    <w:p>
       <w:r>
         <w:lastRenderedPageBreak/>
-        <w:t>sponsoring engineers and were able to persuade them by explaining that given the time and the resources we have, it is best to focus on those four mechanical systems. It was critical that we did that because Not only did we have less than three months, each of us were taking other Mechanical Engineering courses, doing researches in their labs, and looking for a job while this project was going on. Our team agreed that the best way to be resourceful of our time and ability is to focus on specific systems, so we can deliver a quality result to our customer.</w:t>
-      </w:r>
-    </w:p>
-    <w:p>
-      <w:r>
         <w:t xml:space="preserve"> Having this discussion and coming up with a proposal with my teammates helped each of us feel the ownership for the project. During the discussion, it was each one of us who said that it is plausible for us to design the four systems given this time, it was us who agreed that we can deliver the results to our customers given these resources. Because we proposed to do them,  I believe everyone in the team felt responsible and ownership of the tasks ahead of us.</w:t>
       </w:r>
     </w:p>
@@ -1722,53 +2211,53 @@
         <w:t xml:space="preserve">s or miscommunication </w:t>
       </w:r>
       <w:r>
-        <w:t xml:space="preserve">could delay our project, I made sure every single person in our team was on the </w:t>
+        <w:t>could delay our project, I made sure every single person in our team was on the same page and knew what the</w:t>
+      </w:r>
+      <w:r>
+        <w:t xml:space="preserve">ir </w:t>
+      </w:r>
+      <w:r>
+        <w:t>task</w:t>
+      </w:r>
+      <w:r>
+        <w:t>s were</w:t>
+      </w:r>
+      <w:r>
+        <w:t xml:space="preserve"> until the next meeting by</w:t>
+      </w:r>
+      <w:r>
+        <w:t xml:space="preserve"> summarizing the meeting and </w:t>
+      </w:r>
+      <w:r>
+        <w:t xml:space="preserve"> making a list of action items. I would always end the meeting </w:t>
+      </w:r>
+      <w:r>
+        <w:t>by summarizing what we just discussed,</w:t>
+      </w:r>
+      <w:r>
+        <w:t xml:space="preserve"> </w:t>
+      </w:r>
+      <w:r>
+        <w:t>showing the progress our team relative to the gantt chart, and most importantly,</w:t>
+      </w:r>
+      <w:r>
+        <w:t xml:space="preserve"> having each member state what their action item until the next meeting would be. This avoided confusion amongst </w:t>
+      </w:r>
+      <w:r>
+        <w:t>the</w:t>
+      </w:r>
+      <w:r>
+        <w:t xml:space="preserve"> members on who is doing what work and for whom</w:t>
+      </w:r>
+      <w:r>
+        <w:t xml:space="preserve"> </w:t>
+      </w:r>
+      <w:r>
+        <w:t xml:space="preserve">it’s for. I have been in a different team project when I was not clear on what I was suppose to do, and wasted time just trying to figure that out myself.  Also, there were multiple parties working with in this project , such as the sponsor, course faculty members, </w:t>
       </w:r>
       <w:r>
         <w:lastRenderedPageBreak/>
-        <w:t>same page and knew what the</w:t>
-      </w:r>
-      <w:r>
-        <w:t xml:space="preserve">ir </w:t>
-      </w:r>
-      <w:r>
-        <w:t>task</w:t>
-      </w:r>
-      <w:r>
-        <w:t>s were</w:t>
-      </w:r>
-      <w:r>
-        <w:t xml:space="preserve"> until the next meeting by</w:t>
-      </w:r>
-      <w:r>
-        <w:t xml:space="preserve"> summarizing the meeting and </w:t>
-      </w:r>
-      <w:r>
-        <w:t xml:space="preserve"> making a list of action items. I would always end the meeting </w:t>
-      </w:r>
-      <w:r>
-        <w:t>by summarizing what we just discussed,</w:t>
-      </w:r>
-      <w:r>
-        <w:t xml:space="preserve"> </w:t>
-      </w:r>
-      <w:r>
-        <w:t>showing the progress our team relative to the gantt chart, and most importantly,</w:t>
-      </w:r>
-      <w:r>
-        <w:t xml:space="preserve"> having each member state what their action item until the next meeting would be. This avoided confusion amongst </w:t>
-      </w:r>
-      <w:r>
-        <w:t>the</w:t>
-      </w:r>
-      <w:r>
-        <w:t xml:space="preserve"> members on who is doing what work and for whom</w:t>
-      </w:r>
-      <w:r>
-        <w:t xml:space="preserve"> </w:t>
-      </w:r>
-      <w:r>
-        <w:t>it’s for. I have been in a different team project when I was not clear on what I was suppose to do, and wasted time just trying to figure that out myself.  Also, there were multiple parties working with in this project , such as the sponsor, course faculty members, and faculty advisor, it was confusing at times when multiple requests and tasks that needed to be delivered every week to different parties.  So overall having teammembers communicate through summarizing the discussion and coming up with an action list every meeting</w:t>
+        <w:t>and faculty advisor, it was confusing at times when multiple requests and tasks that needed to be delivered every week to different parties.  So overall having teammembers communicate through summarizing the discussion and coming up with an action list every meeting</w:t>
       </w:r>
       <w:r>
         <w:t xml:space="preserve"> prevented us from was</w:t>
@@ -1892,7 +2381,6 @@
     <w:p>
       <w:pPr>
         <w:rPr>
-          <w:rFonts w:hint="eastAsia"/>
           <w:lang w:eastAsia="ko-KR"/>
         </w:rPr>
       </w:pPr>
@@ -1912,7 +2400,6 @@
     <w:p>
       <w:pPr>
         <w:rPr>
-          <w:rFonts w:hint="eastAsia"/>
           <w:lang w:eastAsia="ko-KR"/>
         </w:rPr>
       </w:pPr>

</xml_diff>